<commit_message>
ReadMe file has been updated, and keyframes have been removed
</commit_message>
<xml_diff>
--- a/csy1018-assign1/README/form.docx
+++ b/csy1018-assign1/README/form.docx
@@ -53,7 +53,21 @@
         <w:rPr>
           <w:u w:val="single"/>
         </w:rPr>
-        <w:t>Fig:The basic woreframing of the form page.</w:t>
+        <w:t>Fig</w:t>
+      </w:r>
+      <w:r>
+        <w:rPr>
+          <w:u w:val="single"/>
+        </w:rPr>
+        <w:t>(3)</w:t>
+      </w:r>
+      <w:bookmarkStart w:id="0" w:name="_GoBack"/>
+      <w:bookmarkEnd w:id="0"/>
+      <w:r>
+        <w:rPr>
+          <w:u w:val="single"/>
+        </w:rPr>
+        <w:t>:The basic woreframing of the form page.</w:t>
       </w:r>
     </w:p>
     <w:p>
@@ -83,12 +97,7 @@
         </w:tabs>
       </w:pPr>
       <w:r>
-        <w:t>After the designing of the bio page, I started working on the form page.</w:t>
-      </w:r>
-      <w:bookmarkStart w:id="0" w:name="_GoBack"/>
-      <w:bookmarkEnd w:id="0"/>
-      <w:r>
-        <w:t xml:space="preserve"> </w:t>
+        <w:t xml:space="preserve">After the designing of the bio page, I started working on the form page. </w:t>
       </w:r>
     </w:p>
     <w:p>

</xml_diff>